<commit_message>
IT report complete as best as i can, team profile quick grammar fix
</commit_message>
<xml_diff>
--- a/A2Documents/IT Technology Reports Nicholas.docx
+++ b/A2Documents/IT Technology Reports Nicholas.docx
@@ -92,93 +92,148 @@
           <w:szCs w:val="24"/>
           <w:u w:val="none"/>
         </w:rPr>
-        <w:t xml:space="preserve">Natural Language processing is a technological advancement that originates in 1950 when Alan Turing published the well known article “Computing, Machinery and Intelligence” an article that discussed “The Imitation Game” which we now call the Turing Test. Natural Language Processing is a system we have developed over the decades with numerous functions, from </w:t>
-      </w:r>
-      <w:r>
-        <w:rPr>
-          <w:rFonts w:ascii="Liberation Serif" w:hAnsi="Liberation Serif"/>
-          <w:b w:val="false"/>
-          <w:bCs w:val="false"/>
-          <w:sz w:val="24"/>
-          <w:szCs w:val="24"/>
-          <w:u w:val="none"/>
-        </w:rPr>
-        <w:t>sentiment</w:t>
-      </w:r>
-      <w:r>
-        <w:rPr>
-          <w:rFonts w:ascii="Liberation Serif" w:hAnsi="Liberation Serif"/>
-          <w:b w:val="false"/>
-          <w:bCs w:val="false"/>
-          <w:sz w:val="24"/>
-          <w:szCs w:val="24"/>
-          <w:u w:val="none"/>
-        </w:rPr>
-        <w:t xml:space="preserve"> analysis to text to speech and speech to text voice commands. The most common thing built from NLP is the chatbot/s Alexa and Siri, we send commands, share data and these services respond as human as possible. Which is the point of the Imitation Game, to determine the intelligence of a machine indistinguishable from that of a human. </w:t>
-      </w:r>
-    </w:p>
-    <w:p>
-      <w:pPr>
-        <w:pStyle w:val="PreformattedText"/>
-        <w:bidi w:val="0"/>
-        <w:jc w:val="left"/>
-        <w:rPr>
-          <w:rFonts w:ascii="Liberation Serif" w:hAnsi="Liberation Serif"/>
-          <w:b w:val="false"/>
-          <w:b w:val="false"/>
-          <w:bCs w:val="false"/>
-          <w:sz w:val="24"/>
-          <w:szCs w:val="24"/>
-          <w:u w:val="none"/>
-        </w:rPr>
-      </w:pPr>
-      <w:r>
-        <w:rPr>
-          <w:rFonts w:ascii="Liberation Serif" w:hAnsi="Liberation Serif"/>
-          <w:b w:val="false"/>
-          <w:bCs w:val="false"/>
-          <w:sz w:val="24"/>
-          <w:szCs w:val="24"/>
-          <w:u w:val="none"/>
-        </w:rPr>
-      </w:r>
-    </w:p>
-    <w:p>
-      <w:pPr>
-        <w:pStyle w:val="PreformattedText"/>
-        <w:bidi w:val="0"/>
-        <w:jc w:val="left"/>
-        <w:rPr>
-          <w:rFonts w:ascii="Liberation Serif" w:hAnsi="Liberation Serif"/>
-          <w:b w:val="false"/>
-          <w:b w:val="false"/>
-          <w:bCs w:val="false"/>
-          <w:sz w:val="24"/>
-          <w:szCs w:val="24"/>
-          <w:u w:val="none"/>
-        </w:rPr>
-      </w:pPr>
-      <w:r>
-        <w:rPr>
-          <w:rFonts w:ascii="Liberation Serif" w:hAnsi="Liberation Serif"/>
-          <w:b w:val="false"/>
-          <w:bCs w:val="false"/>
-          <w:sz w:val="24"/>
-          <w:szCs w:val="24"/>
-          <w:u w:val="none"/>
-        </w:rPr>
-        <w:t xml:space="preserve">With NLP we can understand a foreign country spokesperson’s speech as they are saying it, be it through a vocal translator or subtitles we have developed tools and technology that allows us to not only communicate better with machines but with the world at large. In the next few years starting from early 2020 it was expected in the next 3-5 years some more groundbreaking advancements in existing technology would be on the rise, from AI and Machine learning developments to AR and VR systems whilst the VR is still very much hanging in the balance it still is on the forefront of many developer minds but AR is steadily growing in to a marvel of its own kind. If you think the current list of things Natural Language Processing can do now is impressive with Siri, Alexa and other Chatbots and AI imagine what the future of data gathering and processing will be </w:t>
-      </w:r>
-      <w:r>
-        <w:rPr>
-          <w:rFonts w:ascii="Liberation Serif" w:hAnsi="Liberation Serif"/>
-          <w:b w:val="false"/>
-          <w:bCs w:val="false"/>
-          <w:sz w:val="24"/>
-          <w:szCs w:val="24"/>
-          <w:u w:val="none"/>
-        </w:rPr>
-        <w:t xml:space="preserve">but to try and pin down exactly what we are going to see in the future is a lot harder than one would imagine. </w:t>
+        <w:t xml:space="preserve">Natural Language processing is a technological advancement that originates in 1950 when Alan Turing published the well known article “Computing, Machinery and Intelligence” an article that discussed “The Imitation Game” which we now call the Turing Test. Natural Language Processing is a system we have developed over the decades with numerous functions, from sentiment analysis to text to speech and speech to text voice commands. The most common thing built from NLP is the chatbot/s Alexa and Siri, we send commands, share data and these services respond as human as possible. Which is the point of the Imitation Game, to determine the intelligence of a machine indistinguishable from that of a human. </w:t>
+      </w:r>
+    </w:p>
+    <w:p>
+      <w:pPr>
+        <w:pStyle w:val="PreformattedText"/>
+        <w:bidi w:val="0"/>
+        <w:jc w:val="left"/>
+        <w:rPr>
+          <w:rFonts w:ascii="Liberation Serif" w:hAnsi="Liberation Serif"/>
+          <w:b w:val="false"/>
+          <w:b w:val="false"/>
+          <w:bCs w:val="false"/>
+          <w:sz w:val="24"/>
+          <w:szCs w:val="24"/>
+          <w:u w:val="none"/>
+        </w:rPr>
+      </w:pPr>
+      <w:r>
+        <w:rPr>
+          <w:rFonts w:ascii="Liberation Serif" w:hAnsi="Liberation Serif"/>
+          <w:b w:val="false"/>
+          <w:bCs w:val="false"/>
+          <w:sz w:val="24"/>
+          <w:szCs w:val="24"/>
+          <w:u w:val="none"/>
+        </w:rPr>
+      </w:r>
+    </w:p>
+    <w:p>
+      <w:pPr>
+        <w:pStyle w:val="PreformattedText"/>
+        <w:bidi w:val="0"/>
+        <w:jc w:val="left"/>
+        <w:rPr>
+          <w:rFonts w:ascii="Liberation Serif" w:hAnsi="Liberation Serif"/>
+          <w:b w:val="false"/>
+          <w:b w:val="false"/>
+          <w:bCs w:val="false"/>
+          <w:sz w:val="24"/>
+          <w:szCs w:val="24"/>
+          <w:u w:val="none"/>
+        </w:rPr>
+      </w:pPr>
+      <w:r>
+        <w:rPr>
+          <w:rFonts w:ascii="Liberation Serif" w:hAnsi="Liberation Serif"/>
+          <w:b w:val="false"/>
+          <w:bCs w:val="false"/>
+          <w:sz w:val="24"/>
+          <w:szCs w:val="24"/>
+          <w:u w:val="none"/>
+        </w:rPr>
+        <w:t xml:space="preserve">With NLP we can understand a foreign country spokesperson’s speech as they are saying it, be it through a vocal translator or subtitles we have developed tools and technology that allows us to not only communicate better with machines but with the world at large. In the next few years starting from early 2020 it was expected in the next 3-5 years some more groundbreaking advancements in existing technology would be on the rise, from AI and Machine learning developments to </w:t>
+      </w:r>
+      <w:r>
+        <w:rPr>
+          <w:rFonts w:ascii="Liberation Serif" w:hAnsi="Liberation Serif"/>
+          <w:b w:val="false"/>
+          <w:bCs w:val="false"/>
+          <w:sz w:val="24"/>
+          <w:szCs w:val="24"/>
+          <w:u w:val="none"/>
+        </w:rPr>
+        <w:t xml:space="preserve">Augmented </w:t>
+      </w:r>
+      <w:r>
+        <w:rPr>
+          <w:rFonts w:ascii="Liberation Serif" w:hAnsi="Liberation Serif"/>
+          <w:b w:val="false"/>
+          <w:bCs w:val="false"/>
+          <w:sz w:val="24"/>
+          <w:szCs w:val="24"/>
+          <w:u w:val="none"/>
+        </w:rPr>
+        <w:t>R</w:t>
+      </w:r>
+      <w:r>
+        <w:rPr>
+          <w:rFonts w:ascii="Liberation Serif" w:hAnsi="Liberation Serif"/>
+          <w:b w:val="false"/>
+          <w:bCs w:val="false"/>
+          <w:sz w:val="24"/>
+          <w:szCs w:val="24"/>
+          <w:u w:val="none"/>
+        </w:rPr>
+        <w:t>eality</w:t>
+      </w:r>
+      <w:r>
+        <w:rPr>
+          <w:rFonts w:ascii="Liberation Serif" w:hAnsi="Liberation Serif"/>
+          <w:b w:val="false"/>
+          <w:bCs w:val="false"/>
+          <w:sz w:val="24"/>
+          <w:szCs w:val="24"/>
+          <w:u w:val="none"/>
+        </w:rPr>
+        <w:t xml:space="preserve"> and V</w:t>
+      </w:r>
+      <w:r>
+        <w:rPr>
+          <w:rFonts w:ascii="Liberation Serif" w:hAnsi="Liberation Serif"/>
+          <w:b w:val="false"/>
+          <w:bCs w:val="false"/>
+          <w:sz w:val="24"/>
+          <w:szCs w:val="24"/>
+          <w:u w:val="none"/>
+        </w:rPr>
+        <w:t xml:space="preserve">irtual </w:t>
+      </w:r>
+      <w:r>
+        <w:rPr>
+          <w:rFonts w:ascii="Liberation Serif" w:hAnsi="Liberation Serif"/>
+          <w:b w:val="false"/>
+          <w:bCs w:val="false"/>
+          <w:sz w:val="24"/>
+          <w:szCs w:val="24"/>
+          <w:u w:val="none"/>
+        </w:rPr>
+        <w:t>R</w:t>
+      </w:r>
+      <w:r>
+        <w:rPr>
+          <w:rFonts w:ascii="Liberation Serif" w:hAnsi="Liberation Serif"/>
+          <w:b w:val="false"/>
+          <w:bCs w:val="false"/>
+          <w:sz w:val="24"/>
+          <w:szCs w:val="24"/>
+          <w:u w:val="none"/>
+        </w:rPr>
+        <w:t>eality</w:t>
+      </w:r>
+      <w:r>
+        <w:rPr>
+          <w:rFonts w:ascii="Liberation Serif" w:hAnsi="Liberation Serif"/>
+          <w:b w:val="false"/>
+          <w:bCs w:val="false"/>
+          <w:sz w:val="24"/>
+          <w:szCs w:val="24"/>
+          <w:u w:val="none"/>
+        </w:rPr>
+        <w:t xml:space="preserve"> systems whilst the VR is still very much hanging in the balance it still is on the forefront of many developer minds but AR is steadily growing in to a marvel of its own kind. If you think the current list of things Natural Language Processing can do now is impressive with Siri, Alexa and other Chatbots and AI imagine what the future of data gathering and processing will be but to try and pin down exactly what we are going to see in the future is a lot harder than one would imagine. </w:t>
       </w:r>
     </w:p>
     <w:p>
@@ -322,29 +377,7 @@
           <w:szCs w:val="24"/>
           <w:u w:val="none"/>
         </w:rPr>
-        <w:t xml:space="preserve">With countless emerging industries, companies, developers and programmers the end of NLP and what it can accomplish is still no where in sight, because while its initial goal was to take raw language input and transform it through different means to better enrich and deliver higher quality data, there is so much more that can be done. With chat bots we could develop an AI that could answer simple medical concepts to potentially deliver decent treatments of casual injury. We could have a chatbot that in its design allows people suffering anxiety, depression and other mental illness an opportunity to receive a rapid, real time and </w:t>
-      </w:r>
-      <w:r>
-        <w:rPr>
-          <w:rFonts w:ascii="Liberation Serif" w:hAnsi="Liberation Serif"/>
-          <w:b w:val="false"/>
-          <w:bCs w:val="false"/>
-          <w:sz w:val="24"/>
-          <w:szCs w:val="24"/>
-          <w:u w:val="none"/>
-        </w:rPr>
-        <w:t>seemingly</w:t>
-      </w:r>
-      <w:r>
-        <w:rPr>
-          <w:rFonts w:ascii="Liberation Serif" w:hAnsi="Liberation Serif"/>
-          <w:b w:val="false"/>
-          <w:bCs w:val="false"/>
-          <w:sz w:val="24"/>
-          <w:szCs w:val="24"/>
-          <w:u w:val="none"/>
-        </w:rPr>
-        <w:t xml:space="preserve"> human response with the tap of a few buttons. </w:t>
+        <w:t xml:space="preserve">With countless emerging industries, companies, developers and programmers the end of NLP and what it can accomplish is still no where in sight, because while its initial goal was to take raw language input and transform it through different means to better enrich and deliver higher quality data, there is so much more that can be done. With chat bots we could develop an AI that could answer simple medical concepts to potentially deliver decent treatments of casual injury. We could have a chatbot that in its design allows people suffering anxiety, depression and other mental illness an opportunity to receive a rapid, real time and seemingly human response with the tap of a few buttons. </w:t>
       </w:r>
     </w:p>
     <w:p>
@@ -427,29 +460,150 @@
           <w:szCs w:val="24"/>
           <w:u w:val="none"/>
         </w:rPr>
-        <w:t xml:space="preserve"> most likely change were going to see is a change in how we use technology and how it responds to us in general, this could be Augmented Reality where we can work from home in a semi digital space, or simply better home AI for cleaning, watering gardens and taking voice commands with better precision. T</w:t>
-      </w:r>
-      <w:r>
-        <w:rPr>
-          <w:rFonts w:ascii="Liberation Serif" w:hAnsi="Liberation Serif"/>
-          <w:b w:val="false"/>
-          <w:bCs w:val="false"/>
-          <w:sz w:val="24"/>
-          <w:szCs w:val="24"/>
-          <w:u w:val="none"/>
-        </w:rPr>
-        <w:t>he most likely impact on the world much like its development is also widely unknown, the only real jobs ready to be made redundant by Natural Language Processing is the job of</w:t>
-      </w:r>
-      <w:r>
-        <w:rPr>
-          <w:rFonts w:eastAsia="NSimSun" w:cs="Liberation Mono" w:ascii="Liberation Serif" w:hAnsi="Liberation Serif"/>
-          <w:b w:val="false"/>
-          <w:bCs w:val="false"/>
-          <w:sz w:val="24"/>
-          <w:szCs w:val="24"/>
-          <w:u w:val="none"/>
-        </w:rPr>
-        <w:t xml:space="preserve"> Data Scientists, who have the role of understanding NLP and all the functions that come with it. There are threats to NLP, people who feed the AI with bad data, a good example is in 2016 Tay, Microsoft’s artificial intelligence was released and twitter users bombarded it with so much bad information that almost anything Tay said would become racist granted a lot of these things were from a user function to repeat what someone says though the data assimilated through that still allowed Tay to create and tweet some very strange and dangerous tweets. As with any technological advancement there comes risk with downsizing in business’, corrupt users and even programmers creating bad technological habits, but these risks aren’t worth halting Natural Language Processing from moving forward.</w:t>
+        <w:t xml:space="preserve"> most likely change were going to see is a change in how we use technology and how it responds to us in general, this could be Augmented Reality where we can work from home in a semi digital space, or simply better home AI for cleaning, watering gardens and taking voice commands with better precision. The most likely impact on the world much like its development is also widely unknown, the only real jobs ready to be made redundant by Natural Language Processing is the job of</w:t>
+      </w:r>
+      <w:r>
+        <w:rPr>
+          <w:rFonts w:eastAsia="NSimSun" w:cs="Liberation Mono" w:ascii="Liberation Serif" w:hAnsi="Liberation Serif"/>
+          <w:b w:val="false"/>
+          <w:bCs w:val="false"/>
+          <w:sz w:val="24"/>
+          <w:szCs w:val="24"/>
+          <w:u w:val="none"/>
+        </w:rPr>
+        <w:t xml:space="preserve"> Data Scientists, who have the role of understanding </w:t>
+      </w:r>
+      <w:r>
+        <w:rPr>
+          <w:rFonts w:eastAsia="NSimSun" w:cs="Liberation Mono" w:ascii="Liberation Serif" w:hAnsi="Liberation Serif"/>
+          <w:b w:val="false"/>
+          <w:bCs w:val="false"/>
+          <w:sz w:val="24"/>
+          <w:szCs w:val="24"/>
+          <w:u w:val="none"/>
+        </w:rPr>
+        <w:t>and explaining</w:t>
+      </w:r>
+      <w:r>
+        <w:rPr>
+          <w:rFonts w:eastAsia="NSimSun" w:cs="Liberation Mono" w:ascii="Liberation Serif" w:hAnsi="Liberation Serif"/>
+          <w:b w:val="false"/>
+          <w:bCs w:val="false"/>
+          <w:sz w:val="24"/>
+          <w:szCs w:val="24"/>
+          <w:u w:val="none"/>
+        </w:rPr>
+        <w:t xml:space="preserve"> NLP </w:t>
+      </w:r>
+      <w:r>
+        <w:rPr>
+          <w:rFonts w:eastAsia="NSimSun" w:cs="Liberation Mono" w:ascii="Liberation Serif" w:hAnsi="Liberation Serif"/>
+          <w:b w:val="false"/>
+          <w:bCs w:val="false"/>
+          <w:sz w:val="24"/>
+          <w:szCs w:val="24"/>
+          <w:u w:val="none"/>
+        </w:rPr>
+        <w:t>and in the smallest way it may also make people who sit and answer FAQs and help desk operators redundant</w:t>
+      </w:r>
+      <w:r>
+        <w:rPr>
+          <w:rFonts w:eastAsia="NSimSun" w:cs="Liberation Mono" w:ascii="Liberation Serif" w:hAnsi="Liberation Serif"/>
+          <w:b w:val="false"/>
+          <w:bCs w:val="false"/>
+          <w:sz w:val="24"/>
+          <w:szCs w:val="24"/>
+          <w:u w:val="none"/>
+        </w:rPr>
+        <w:t xml:space="preserve">. There are threats to </w:t>
+      </w:r>
+      <w:r>
+        <w:rPr>
+          <w:rFonts w:eastAsia="NSimSun" w:cs="Liberation Mono" w:ascii="Liberation Serif" w:hAnsi="Liberation Serif"/>
+          <w:b w:val="false"/>
+          <w:bCs w:val="false"/>
+          <w:sz w:val="24"/>
+          <w:szCs w:val="24"/>
+          <w:u w:val="none"/>
+        </w:rPr>
+        <w:t xml:space="preserve">how </w:t>
+      </w:r>
+      <w:r>
+        <w:rPr>
+          <w:rFonts w:eastAsia="NSimSun" w:cs="Liberation Mono" w:ascii="Liberation Serif" w:hAnsi="Liberation Serif"/>
+          <w:b w:val="false"/>
+          <w:bCs w:val="false"/>
+          <w:sz w:val="24"/>
+          <w:szCs w:val="24"/>
+          <w:u w:val="none"/>
+        </w:rPr>
+        <w:t xml:space="preserve">NLP </w:t>
+      </w:r>
+      <w:r>
+        <w:rPr>
+          <w:rFonts w:eastAsia="NSimSun" w:cs="Liberation Mono" w:ascii="Liberation Serif" w:hAnsi="Liberation Serif"/>
+          <w:b w:val="false"/>
+          <w:bCs w:val="false"/>
+          <w:sz w:val="24"/>
+          <w:szCs w:val="24"/>
+          <w:u w:val="none"/>
+        </w:rPr>
+        <w:t>interacts with us and itself</w:t>
+      </w:r>
+      <w:r>
+        <w:rPr>
+          <w:rFonts w:eastAsia="NSimSun" w:cs="Liberation Mono" w:ascii="Liberation Serif" w:hAnsi="Liberation Serif"/>
+          <w:b w:val="false"/>
+          <w:bCs w:val="false"/>
+          <w:sz w:val="24"/>
+          <w:szCs w:val="24"/>
+          <w:u w:val="none"/>
+        </w:rPr>
+        <w:t xml:space="preserve">, people who feed the AI with bad data </w:t>
+      </w:r>
+      <w:r>
+        <w:rPr>
+          <w:rFonts w:eastAsia="NSimSun" w:cs="Liberation Mono" w:ascii="Liberation Serif" w:hAnsi="Liberation Serif"/>
+          <w:b w:val="false"/>
+          <w:bCs w:val="false"/>
+          <w:sz w:val="24"/>
+          <w:szCs w:val="24"/>
+          <w:u w:val="none"/>
+        </w:rPr>
+        <w:t>can influence how it manages itself and how it conducts it activities.</w:t>
+      </w:r>
+      <w:r>
+        <w:rPr>
+          <w:rFonts w:eastAsia="NSimSun" w:cs="Liberation Mono" w:ascii="Liberation Serif" w:hAnsi="Liberation Serif"/>
+          <w:b w:val="false"/>
+          <w:bCs w:val="false"/>
+          <w:sz w:val="24"/>
+          <w:szCs w:val="24"/>
+          <w:u w:val="none"/>
+        </w:rPr>
+        <w:t xml:space="preserve"> </w:t>
+      </w:r>
+      <w:r>
+        <w:rPr>
+          <w:rFonts w:eastAsia="NSimSun" w:cs="Liberation Mono" w:ascii="Liberation Serif" w:hAnsi="Liberation Serif"/>
+          <w:b w:val="false"/>
+          <w:bCs w:val="false"/>
+          <w:sz w:val="24"/>
+          <w:szCs w:val="24"/>
+          <w:u w:val="none"/>
+        </w:rPr>
+        <w:t>A</w:t>
+      </w:r>
+      <w:r>
+        <w:rPr>
+          <w:rFonts w:eastAsia="NSimSun" w:cs="Liberation Mono" w:ascii="Liberation Serif" w:hAnsi="Liberation Serif"/>
+          <w:b w:val="false"/>
+          <w:bCs w:val="false"/>
+          <w:sz w:val="24"/>
+          <w:szCs w:val="24"/>
+          <w:u w:val="none"/>
+        </w:rPr>
+        <w:t xml:space="preserve"> good example is in 2016 Tay, Microsoft’s artificial intelligence was released and twitter users bombarded it with so much bad information that almost anything Tay said would become racist granted a lot of these things were from a user function to repeat what someone says though the data assimilated through that still allowed Tay to create and tweet some very strange and dangerous tweets. As with any technological advancement there comes risk with downsizing in business’, corrupt users and even programmers creating bad technological habits, but these risks aren’t worth halting Natural Language Processing from moving forward.</w:t>
       </w:r>
     </w:p>
     <w:p>
@@ -543,51 +697,315 @@
           <w:szCs w:val="24"/>
           <w:u w:val="none"/>
         </w:rPr>
-        <w:t xml:space="preserve">I think something that may help me and the world at large with NLP and chatbot technology is a better and easier line of communication between government and citizens via many forms automation in call centres as right now the inability to communicate in a fast and on demand fashion is next to impossible. I can also see a positive change for my partner who has diabetes with advancements in machine learning, managing it could become more automated and precise process with less risks of failure because as it stands right now diabetes management is only possible for rare few people with money or government subsidised orders., There is a chance that many people in my family who suffer from mental illness’ </w:t>
-      </w:r>
-      <w:r>
-        <w:rPr>
-          <w:rFonts w:ascii="Liberation Serif" w:hAnsi="Liberation Serif"/>
-          <w:b w:val="false"/>
-          <w:bCs w:val="false"/>
-          <w:sz w:val="24"/>
-          <w:szCs w:val="24"/>
-          <w:u w:val="none"/>
-        </w:rPr>
-        <w:t>and physical disabilities</w:t>
-      </w:r>
-      <w:r>
-        <w:rPr>
-          <w:rFonts w:ascii="Liberation Serif" w:hAnsi="Liberation Serif"/>
-          <w:b w:val="false"/>
-          <w:bCs w:val="false"/>
-          <w:sz w:val="24"/>
-          <w:szCs w:val="24"/>
-          <w:u w:val="none"/>
-        </w:rPr>
-        <w:t xml:space="preserve"> to be able to communicate with </w:t>
-      </w:r>
-      <w:r>
-        <w:rPr>
-          <w:rFonts w:ascii="Liberation Serif" w:hAnsi="Liberation Serif"/>
-          <w:b w:val="false"/>
-          <w:bCs w:val="false"/>
-          <w:sz w:val="24"/>
-          <w:szCs w:val="24"/>
-          <w:u w:val="none"/>
-        </w:rPr>
-        <w:t>a chatbot or other service</w:t>
-      </w:r>
-      <w:r>
-        <w:rPr>
-          <w:rFonts w:ascii="Liberation Serif" w:hAnsi="Liberation Serif"/>
-          <w:b w:val="false"/>
-          <w:bCs w:val="false"/>
-          <w:sz w:val="24"/>
-          <w:szCs w:val="24"/>
-          <w:u w:val="none"/>
-        </w:rPr>
-        <w:t xml:space="preserve"> in a clear and precise manner to get directed to the best possible help they can get. Ultimately I feel that almost any change in how we communicate and how machines function will be a great thing to be a part of, be it helping in NLP development or simply benefiting from the many tools it provides us.</w:t>
+        <w:t xml:space="preserve">I think something that may help me and the world at large with NLP and chatbot technology is a better and easier line of communication between government and citizens via many forms automation in call centres as right now the inability to communicate in a fast and on demand fashion </w:t>
+      </w:r>
+      <w:r>
+        <w:rPr>
+          <w:rFonts w:ascii="Liberation Serif" w:hAnsi="Liberation Serif"/>
+          <w:b w:val="false"/>
+          <w:bCs w:val="false"/>
+          <w:sz w:val="24"/>
+          <w:szCs w:val="24"/>
+          <w:u w:val="none"/>
+        </w:rPr>
+        <w:t>with our welfare systems, or civic issues</w:t>
+      </w:r>
+      <w:r>
+        <w:rPr>
+          <w:rFonts w:ascii="Liberation Serif" w:hAnsi="Liberation Serif"/>
+          <w:b w:val="false"/>
+          <w:bCs w:val="false"/>
+          <w:sz w:val="24"/>
+          <w:szCs w:val="24"/>
+          <w:u w:val="none"/>
+        </w:rPr>
+        <w:t xml:space="preserve"> is next to impossible. I can also see a positive change for my partner </w:t>
+      </w:r>
+      <w:r>
+        <w:rPr>
+          <w:rFonts w:ascii="Liberation Serif" w:hAnsi="Liberation Serif"/>
+          <w:b w:val="false"/>
+          <w:bCs w:val="false"/>
+          <w:sz w:val="24"/>
+          <w:szCs w:val="24"/>
+          <w:u w:val="none"/>
+        </w:rPr>
+        <w:t>and other individuals</w:t>
+      </w:r>
+      <w:r>
+        <w:rPr>
+          <w:rFonts w:ascii="Liberation Serif" w:hAnsi="Liberation Serif"/>
+          <w:b w:val="false"/>
+          <w:bCs w:val="false"/>
+          <w:sz w:val="24"/>
+          <w:szCs w:val="24"/>
+          <w:u w:val="none"/>
+        </w:rPr>
+        <w:t xml:space="preserve"> who ha</w:t>
+      </w:r>
+      <w:r>
+        <w:rPr>
+          <w:rFonts w:ascii="Liberation Serif" w:hAnsi="Liberation Serif"/>
+          <w:b w:val="false"/>
+          <w:bCs w:val="false"/>
+          <w:sz w:val="24"/>
+          <w:szCs w:val="24"/>
+          <w:u w:val="none"/>
+        </w:rPr>
+        <w:t>ve</w:t>
+      </w:r>
+      <w:r>
+        <w:rPr>
+          <w:rFonts w:ascii="Liberation Serif" w:hAnsi="Liberation Serif"/>
+          <w:b w:val="false"/>
+          <w:bCs w:val="false"/>
+          <w:sz w:val="24"/>
+          <w:szCs w:val="24"/>
+          <w:u w:val="none"/>
+        </w:rPr>
+        <w:t xml:space="preserve"> diabetes </w:t>
+      </w:r>
+      <w:r>
+        <w:rPr>
+          <w:rFonts w:ascii="Liberation Serif" w:hAnsi="Liberation Serif"/>
+          <w:b w:val="false"/>
+          <w:bCs w:val="false"/>
+          <w:sz w:val="24"/>
+          <w:szCs w:val="24"/>
+          <w:u w:val="none"/>
+        </w:rPr>
+        <w:t xml:space="preserve">and other medical physical health problems </w:t>
+      </w:r>
+      <w:r>
+        <w:rPr>
+          <w:rFonts w:ascii="Liberation Serif" w:hAnsi="Liberation Serif"/>
+          <w:b w:val="false"/>
+          <w:bCs w:val="false"/>
+          <w:sz w:val="24"/>
+          <w:szCs w:val="24"/>
+          <w:u w:val="none"/>
+        </w:rPr>
+        <w:t xml:space="preserve">with </w:t>
+      </w:r>
+      <w:r>
+        <w:rPr>
+          <w:rFonts w:ascii="Liberation Serif" w:hAnsi="Liberation Serif"/>
+          <w:b w:val="false"/>
+          <w:bCs w:val="false"/>
+          <w:sz w:val="24"/>
+          <w:szCs w:val="24"/>
+          <w:u w:val="none"/>
+        </w:rPr>
+        <w:t xml:space="preserve">the </w:t>
+      </w:r>
+      <w:r>
+        <w:rPr>
+          <w:rFonts w:ascii="Liberation Serif" w:hAnsi="Liberation Serif"/>
+          <w:b w:val="false"/>
+          <w:bCs w:val="false"/>
+          <w:sz w:val="24"/>
+          <w:szCs w:val="24"/>
+          <w:u w:val="none"/>
+        </w:rPr>
+        <w:t xml:space="preserve">advancements in machine learning </w:t>
+      </w:r>
+      <w:r>
+        <w:rPr>
+          <w:rFonts w:ascii="Liberation Serif" w:hAnsi="Liberation Serif"/>
+          <w:b w:val="false"/>
+          <w:bCs w:val="false"/>
+          <w:sz w:val="24"/>
+          <w:szCs w:val="24"/>
+          <w:u w:val="none"/>
+        </w:rPr>
+        <w:t>coupled with NLP</w:t>
+      </w:r>
+      <w:r>
+        <w:rPr>
+          <w:rFonts w:ascii="Liberation Serif" w:hAnsi="Liberation Serif"/>
+          <w:b w:val="false"/>
+          <w:bCs w:val="false"/>
+          <w:sz w:val="24"/>
+          <w:szCs w:val="24"/>
+          <w:u w:val="none"/>
+        </w:rPr>
+        <w:t xml:space="preserve">, managing it could become </w:t>
+      </w:r>
+      <w:r>
+        <w:rPr>
+          <w:rFonts w:ascii="Liberation Serif" w:hAnsi="Liberation Serif"/>
+          <w:b w:val="false"/>
+          <w:bCs w:val="false"/>
+          <w:sz w:val="24"/>
+          <w:szCs w:val="24"/>
+          <w:u w:val="none"/>
+        </w:rPr>
+        <w:t>a</w:t>
+      </w:r>
+      <w:r>
+        <w:rPr>
+          <w:rFonts w:ascii="Liberation Serif" w:hAnsi="Liberation Serif"/>
+          <w:b w:val="false"/>
+          <w:bCs w:val="false"/>
+          <w:sz w:val="24"/>
+          <w:szCs w:val="24"/>
+          <w:u w:val="none"/>
+        </w:rPr>
+        <w:t xml:space="preserve"> more automated and precise process with less risks of failure because as it stands right now </w:t>
+      </w:r>
+      <w:r>
+        <w:rPr>
+          <w:rFonts w:ascii="Liberation Serif" w:hAnsi="Liberation Serif"/>
+          <w:b w:val="false"/>
+          <w:bCs w:val="false"/>
+          <w:sz w:val="24"/>
+          <w:szCs w:val="24"/>
+          <w:u w:val="none"/>
+        </w:rPr>
+        <w:t xml:space="preserve">when it comes to something </w:t>
+      </w:r>
+      <w:r>
+        <w:rPr>
+          <w:rFonts w:ascii="Liberation Serif" w:hAnsi="Liberation Serif"/>
+          <w:b w:val="false"/>
+          <w:bCs w:val="false"/>
+          <w:sz w:val="24"/>
+          <w:szCs w:val="24"/>
+          <w:u w:val="none"/>
+        </w:rPr>
+        <w:t xml:space="preserve">diabetes management </w:t>
+      </w:r>
+      <w:r>
+        <w:rPr>
+          <w:rFonts w:ascii="Liberation Serif" w:hAnsi="Liberation Serif"/>
+          <w:b w:val="false"/>
+          <w:bCs w:val="false"/>
+          <w:sz w:val="24"/>
+          <w:szCs w:val="24"/>
+          <w:u w:val="none"/>
+        </w:rPr>
+        <w:t xml:space="preserve">it </w:t>
+      </w:r>
+      <w:r>
+        <w:rPr>
+          <w:rFonts w:ascii="Liberation Serif" w:hAnsi="Liberation Serif"/>
+          <w:b w:val="false"/>
+          <w:bCs w:val="false"/>
+          <w:sz w:val="24"/>
+          <w:szCs w:val="24"/>
+          <w:u w:val="none"/>
+        </w:rPr>
+        <w:t xml:space="preserve">is only possible for rare few people with </w:t>
+      </w:r>
+      <w:r>
+        <w:rPr>
+          <w:rFonts w:ascii="Liberation Serif" w:hAnsi="Liberation Serif"/>
+          <w:b w:val="false"/>
+          <w:bCs w:val="false"/>
+          <w:sz w:val="24"/>
+          <w:szCs w:val="24"/>
+          <w:u w:val="none"/>
+        </w:rPr>
+        <w:t>a decent income</w:t>
+      </w:r>
+      <w:r>
+        <w:rPr>
+          <w:rFonts w:ascii="Liberation Serif" w:hAnsi="Liberation Serif"/>
+          <w:b w:val="false"/>
+          <w:bCs w:val="false"/>
+          <w:sz w:val="24"/>
+          <w:szCs w:val="24"/>
+          <w:u w:val="none"/>
+        </w:rPr>
+        <w:t xml:space="preserve"> or government subsidised orders </w:t>
+      </w:r>
+      <w:r>
+        <w:rPr>
+          <w:rFonts w:ascii="Liberation Serif" w:hAnsi="Liberation Serif"/>
+          <w:b w:val="false"/>
+          <w:bCs w:val="false"/>
+          <w:sz w:val="24"/>
+          <w:szCs w:val="24"/>
+          <w:u w:val="none"/>
+        </w:rPr>
+        <w:t xml:space="preserve">who can manage their condition with ease. </w:t>
+      </w:r>
+      <w:r>
+        <w:rPr>
+          <w:rFonts w:ascii="Liberation Serif" w:hAnsi="Liberation Serif"/>
+          <w:b w:val="false"/>
+          <w:bCs w:val="false"/>
+          <w:sz w:val="24"/>
+          <w:szCs w:val="24"/>
+          <w:u w:val="none"/>
+        </w:rPr>
+        <w:t xml:space="preserve">There is a chance that many people in my family who suffer from mental illness’ </w:t>
+      </w:r>
+      <w:r>
+        <w:rPr>
+          <w:rFonts w:ascii="Liberation Serif" w:hAnsi="Liberation Serif"/>
+          <w:b w:val="false"/>
+          <w:bCs w:val="false"/>
+          <w:sz w:val="24"/>
+          <w:szCs w:val="24"/>
+          <w:u w:val="none"/>
+        </w:rPr>
+        <w:t xml:space="preserve">they would or I hope should </w:t>
+      </w:r>
+      <w:r>
+        <w:rPr>
+          <w:rFonts w:ascii="Liberation Serif" w:hAnsi="Liberation Serif"/>
+          <w:b w:val="false"/>
+          <w:bCs w:val="false"/>
+          <w:sz w:val="24"/>
+          <w:szCs w:val="24"/>
+          <w:u w:val="none"/>
+        </w:rPr>
+        <w:t xml:space="preserve"> be able to communicate with a chatbot or other service in a clear and precise manner to get directed to the best possible help they can get </w:t>
+      </w:r>
+      <w:r>
+        <w:rPr>
+          <w:rFonts w:ascii="Liberation Serif" w:hAnsi="Liberation Serif"/>
+          <w:b w:val="false"/>
+          <w:bCs w:val="false"/>
+          <w:sz w:val="24"/>
+          <w:szCs w:val="24"/>
+          <w:u w:val="none"/>
+        </w:rPr>
+        <w:t>based on their needs and requirements</w:t>
+      </w:r>
+      <w:r>
+        <w:rPr>
+          <w:rFonts w:ascii="Liberation Serif" w:hAnsi="Liberation Serif"/>
+          <w:b w:val="false"/>
+          <w:bCs w:val="false"/>
+          <w:sz w:val="24"/>
+          <w:szCs w:val="24"/>
+          <w:u w:val="none"/>
+        </w:rPr>
+        <w:t xml:space="preserve">. Ultimately I feel that almost any change in how we communicate and how machines function will be a great thing to be a part of, be it helping in NLP development or simply benefiting from the many tools it provides us </w:t>
+      </w:r>
+      <w:r>
+        <w:rPr>
+          <w:rFonts w:ascii="Liberation Serif" w:hAnsi="Liberation Serif"/>
+          <w:b w:val="false"/>
+          <w:bCs w:val="false"/>
+          <w:sz w:val="24"/>
+          <w:szCs w:val="24"/>
+          <w:u w:val="none"/>
+        </w:rPr>
+        <w:t>regardless of how long it takes to get there</w:t>
+      </w:r>
+      <w:r>
+        <w:rPr>
+          <w:rFonts w:ascii="Liberation Serif" w:hAnsi="Liberation Serif"/>
+          <w:b w:val="false"/>
+          <w:bCs w:val="false"/>
+          <w:sz w:val="24"/>
+          <w:szCs w:val="24"/>
+          <w:u w:val="none"/>
+        </w:rPr>
+        <w:t>.</w:t>
       </w:r>
     </w:p>
     <w:sectPr>
@@ -597,6 +1015,7 @@
       <w:pgNumType w:fmt="decimal"/>
       <w:formProt w:val="false"/>
       <w:textDirection w:val="lrTb"/>
+      <w:docGrid w:type="default" w:linePitch="100" w:charSpace="0"/>
     </w:sectPr>
   </w:body>
 </w:document>
@@ -608,7 +1027,6 @@
     <w:rPrDefault>
       <w:rPr>
         <w:rFonts w:ascii="Liberation Serif" w:hAnsi="Liberation Serif" w:eastAsia="NSimSun" w:cs="Arial"/>
-        <w:sz w:val="24"/>
         <w:szCs w:val="24"/>
         <w:lang w:val="en-GB" w:eastAsia="zh-CN" w:bidi="hi-IN"/>
       </w:rPr>
@@ -624,11 +1042,15 @@
     <w:qFormat/>
     <w:pPr>
       <w:widowControl w:val="false"/>
+      <w:suppressAutoHyphens w:val="true"/>
       <w:bidi w:val="0"/>
+      <w:spacing w:before="0" w:after="0"/>
+      <w:jc w:val="left"/>
     </w:pPr>
     <w:rPr>
       <w:rFonts w:ascii="Liberation Serif" w:hAnsi="Liberation Serif" w:eastAsia="NSimSun" w:cs="Arial"/>
       <w:color w:val="auto"/>
+      <w:kern w:val="0"/>
       <w:sz w:val="24"/>
       <w:szCs w:val="24"/>
       <w:lang w:val="en-GB" w:eastAsia="zh-CN" w:bidi="hi-IN"/>

</xml_diff>